<commit_message>
se modifico problemas y se guardo en otro formato
</commit_message>
<xml_diff>
--- a/TESIS nueva.docx
+++ b/TESIS nueva.docx
@@ -3145,14 +3145,7 @@
           <w:rFonts w:ascii="Arial" w:hAnsi="Arial" w:cs="Arial"/>
           <w:sz w:val="24"/>
         </w:rPr>
-        <w:t>¿De qué manera coadyuvaría el</w:t>
-      </w:r>
-      <w:r>
-        <w:rPr>
-          <w:rFonts w:ascii="Arial" w:hAnsi="Arial" w:cs="Arial"/>
-          <w:sz w:val="24"/>
-        </w:rPr>
-        <w:t xml:space="preserve"> modelo de Redes Neuronales para la atención automática a con </w:t>
+        <w:t xml:space="preserve">¿De qué manera coadyuvaría el modelo de Redes Neuronales para la atención automática a con </w:t>
       </w:r>
       <w:proofErr w:type="spellStart"/>
       <w:r>
@@ -3168,30 +3161,46 @@
           <w:rFonts w:ascii="Arial" w:hAnsi="Arial" w:cs="Arial"/>
           <w:sz w:val="24"/>
         </w:rPr>
-        <w:t xml:space="preserve"> al Servicio de Impuestos Nacionales?</w:t>
-      </w:r>
-    </w:p>
-    <w:p>
-      <w:pPr>
-        <w:spacing w:line="360" w:lineRule="auto"/>
-        <w:rPr>
-          <w:rFonts w:ascii="Arial" w:hAnsi="Arial" w:cs="Arial"/>
-          <w:sz w:val="24"/>
-        </w:rPr>
-      </w:pPr>
-    </w:p>
-    <w:p>
-      <w:pPr>
-        <w:spacing w:line="360" w:lineRule="auto"/>
-        <w:jc w:val="both"/>
-        <w:rPr>
-          <w:rFonts w:ascii="Arial" w:hAnsi="Arial" w:cs="Arial"/>
-          <w:sz w:val="24"/>
-        </w:rPr>
-      </w:pPr>
-      <w:r>
-        <w:rPr>
-          <w:rFonts w:ascii="Arial" w:hAnsi="Arial" w:cs="Arial"/>
+        <w:t xml:space="preserve"> al </w:t>
+      </w:r>
+      <w:r>
+        <w:rPr>
+          <w:rFonts w:ascii="Arial" w:hAnsi="Arial" w:cs="Arial"/>
+          <w:sz w:val="24"/>
+        </w:rPr>
+        <w:t>DSC del Servicio de Impuestos Nacionales</w:t>
+      </w:r>
+      <w:r>
+        <w:rPr>
+          <w:rFonts w:ascii="Arial" w:hAnsi="Arial" w:cs="Arial"/>
+          <w:sz w:val="24"/>
+        </w:rPr>
+        <w:t>?</w:t>
+      </w:r>
+    </w:p>
+    <w:p>
+      <w:pPr>
+        <w:spacing w:line="360" w:lineRule="auto"/>
+        <w:rPr>
+          <w:rFonts w:ascii="Arial" w:hAnsi="Arial" w:cs="Arial"/>
+          <w:sz w:val="24"/>
+        </w:rPr>
+      </w:pPr>
+    </w:p>
+    <w:p>
+      <w:pPr>
+        <w:spacing w:line="360" w:lineRule="auto"/>
+        <w:jc w:val="both"/>
+        <w:rPr>
+          <w:rFonts w:ascii="Arial" w:hAnsi="Arial" w:cs="Arial"/>
+          <w:color w:val="FF0000"/>
+          <w:sz w:val="24"/>
+        </w:rPr>
+      </w:pPr>
+      <w:r>
+        <w:rPr>
+          <w:rFonts w:ascii="Arial" w:hAnsi="Arial" w:cs="Arial"/>
+          <w:color w:val="FF0000"/>
           <w:sz w:val="24"/>
         </w:rPr>
         <w:t>La planificación</w:t>
@@ -3199,6 +3208,7 @@
       <w:r>
         <w:rPr>
           <w:rFonts w:ascii="Arial" w:hAnsi="Arial" w:cs="Arial"/>
+          <w:color w:val="FF0000"/>
           <w:sz w:val="24"/>
         </w:rPr>
         <w:t xml:space="preserve"> en la ciudad de El Alto para la generación del consumo eléctrico, se realiza según la demanda que presenta la población sin seguir un modelo o patrón específico lo que genera una deficiente producción y distribución provocando importantes pérdidas en la población y en su economía.</w:t>
@@ -3210,12 +3220,14 @@
         <w:jc w:val="both"/>
         <w:rPr>
           <w:rFonts w:ascii="Arial" w:hAnsi="Arial" w:cs="Arial"/>
-          <w:sz w:val="24"/>
-        </w:rPr>
-      </w:pPr>
-      <w:r>
-        <w:rPr>
-          <w:rFonts w:ascii="Arial" w:hAnsi="Arial" w:cs="Arial"/>
+          <w:color w:val="FF0000"/>
+          <w:sz w:val="24"/>
+        </w:rPr>
+      </w:pPr>
+      <w:r>
+        <w:rPr>
+          <w:rFonts w:ascii="Arial" w:hAnsi="Arial" w:cs="Arial"/>
+          <w:color w:val="FF0000"/>
           <w:sz w:val="24"/>
         </w:rPr>
         <w:t>¿De qué manera coadyuvaría el modelo de proyección de consumo de energía eléctrica con minería de datos la ciudad de El Alto?</w:t>
@@ -3272,12 +3284,14 @@
         <w:jc w:val="both"/>
         <w:rPr>
           <w:rFonts w:ascii="Arial" w:hAnsi="Arial" w:cs="Arial"/>
-          <w:sz w:val="24"/>
-        </w:rPr>
-      </w:pPr>
-      <w:r>
-        <w:rPr>
-          <w:rFonts w:ascii="Arial" w:hAnsi="Arial" w:cs="Arial"/>
+          <w:color w:val="FF0000"/>
+          <w:sz w:val="24"/>
+        </w:rPr>
+      </w:pPr>
+      <w:r>
+        <w:rPr>
+          <w:rFonts w:ascii="Arial" w:hAnsi="Arial" w:cs="Arial"/>
+          <w:color w:val="FF0000"/>
           <w:sz w:val="24"/>
         </w:rPr>
         <w:t>Difícil almacenamiento de la energía eléctrica.</w:t>
@@ -3294,12 +3308,14 @@
         <w:jc w:val="both"/>
         <w:rPr>
           <w:rFonts w:ascii="Arial" w:hAnsi="Arial" w:cs="Arial"/>
-          <w:sz w:val="24"/>
-        </w:rPr>
-      </w:pPr>
-      <w:r>
-        <w:rPr>
-          <w:rFonts w:ascii="Arial" w:hAnsi="Arial" w:cs="Arial"/>
+          <w:color w:val="FF0000"/>
+          <w:sz w:val="24"/>
+        </w:rPr>
+      </w:pPr>
+      <w:r>
+        <w:rPr>
+          <w:rFonts w:ascii="Arial" w:hAnsi="Arial" w:cs="Arial"/>
+          <w:color w:val="FF0000"/>
           <w:sz w:val="24"/>
         </w:rPr>
         <w:t>Los cortes de energía con tención cero provocan una pérdida parcial o total de datos en los equipos de la población.</w:t>
@@ -3316,12 +3332,14 @@
         <w:jc w:val="both"/>
         <w:rPr>
           <w:rFonts w:ascii="Arial" w:hAnsi="Arial" w:cs="Arial"/>
-          <w:sz w:val="24"/>
-        </w:rPr>
-      </w:pPr>
-      <w:r>
-        <w:rPr>
-          <w:rFonts w:ascii="Arial" w:hAnsi="Arial" w:cs="Arial"/>
+          <w:color w:val="FF0000"/>
+          <w:sz w:val="24"/>
+        </w:rPr>
+      </w:pPr>
+      <w:r>
+        <w:rPr>
+          <w:rFonts w:ascii="Arial" w:hAnsi="Arial" w:cs="Arial"/>
+          <w:color w:val="FF0000"/>
           <w:sz w:val="24"/>
         </w:rPr>
         <w:t xml:space="preserve">La caída de tensión inferior al 80% o 85% provocan efectos similares a los de una sobre tensión </w:t>
@@ -3330,6 +3348,7 @@
       <w:r>
         <w:rPr>
           <w:rFonts w:ascii="Arial" w:hAnsi="Arial" w:cs="Arial"/>
+          <w:color w:val="FF0000"/>
           <w:sz w:val="24"/>
         </w:rPr>
         <w:t>dañado  equipos</w:t>
@@ -3338,6 +3357,7 @@
       <w:r>
         <w:rPr>
           <w:rFonts w:ascii="Arial" w:hAnsi="Arial" w:cs="Arial"/>
+          <w:color w:val="FF0000"/>
           <w:sz w:val="24"/>
         </w:rPr>
         <w:t xml:space="preserve"> en las industrias afectadas. </w:t>
@@ -3364,18 +3384,108 @@
         </w:rPr>
         <w:t xml:space="preserve">la alta demanda de </w:t>
       </w:r>
-      <w:bookmarkStart w:id="0" w:name="_GoBack"/>
-      <w:bookmarkEnd w:id="0"/>
-    </w:p>
-    <w:p>
-      <w:pPr>
-        <w:spacing w:line="360" w:lineRule="auto"/>
-        <w:jc w:val="both"/>
-        <w:rPr>
-          <w:rFonts w:ascii="Arial" w:hAnsi="Arial" w:cs="Arial"/>
-          <w:sz w:val="24"/>
-        </w:rPr>
-      </w:pPr>
+      <w:r>
+        <w:rPr>
+          <w:rFonts w:ascii="Arial" w:hAnsi="Arial" w:cs="Arial"/>
+          <w:sz w:val="24"/>
+        </w:rPr>
+        <w:t xml:space="preserve">consultas provoca una atención ineficiente </w:t>
+      </w:r>
+      <w:proofErr w:type="spellStart"/>
+      <w:r>
+        <w:rPr>
+          <w:rFonts w:ascii="Arial" w:hAnsi="Arial" w:cs="Arial"/>
+          <w:sz w:val="24"/>
+        </w:rPr>
+        <w:t>alos</w:t>
+      </w:r>
+      <w:proofErr w:type="spellEnd"/>
+      <w:r>
+        <w:rPr>
+          <w:rFonts w:ascii="Arial" w:hAnsi="Arial" w:cs="Arial"/>
+          <w:sz w:val="24"/>
+        </w:rPr>
+        <w:t xml:space="preserve"> contribuyentes </w:t>
+      </w:r>
+    </w:p>
+    <w:p>
+      <w:pPr>
+        <w:pStyle w:val="Prrafodelista"/>
+        <w:numPr>
+          <w:ilvl w:val="0"/>
+          <w:numId w:val="4"/>
+        </w:numPr>
+        <w:spacing w:line="360" w:lineRule="auto"/>
+        <w:jc w:val="both"/>
+        <w:rPr>
+          <w:rFonts w:ascii="Arial" w:hAnsi="Arial" w:cs="Arial"/>
+          <w:sz w:val="24"/>
+        </w:rPr>
+      </w:pPr>
+      <w:r>
+        <w:rPr>
+          <w:rFonts w:ascii="Arial" w:hAnsi="Arial" w:cs="Arial"/>
+          <w:sz w:val="24"/>
+        </w:rPr>
+        <w:t xml:space="preserve">la falta de atención </w:t>
+      </w:r>
+      <w:r>
+        <w:rPr>
+          <w:rFonts w:ascii="Arial" w:hAnsi="Arial" w:cs="Arial"/>
+          <w:sz w:val="24"/>
+        </w:rPr>
+        <w:t xml:space="preserve">puede </w:t>
+      </w:r>
+      <w:r>
+        <w:rPr>
+          <w:rFonts w:ascii="Arial" w:hAnsi="Arial" w:cs="Arial"/>
+          <w:sz w:val="24"/>
+        </w:rPr>
+        <w:t>provoca</w:t>
+      </w:r>
+      <w:r>
+        <w:rPr>
+          <w:rFonts w:ascii="Arial" w:hAnsi="Arial" w:cs="Arial"/>
+          <w:sz w:val="24"/>
+        </w:rPr>
+        <w:t>r</w:t>
+      </w:r>
+      <w:r>
+        <w:rPr>
+          <w:rFonts w:ascii="Arial" w:hAnsi="Arial" w:cs="Arial"/>
+          <w:sz w:val="24"/>
+        </w:rPr>
+        <w:t xml:space="preserve"> desinformación</w:t>
+      </w:r>
+      <w:r>
+        <w:rPr>
+          <w:rFonts w:ascii="Arial" w:hAnsi="Arial" w:cs="Arial"/>
+          <w:sz w:val="24"/>
+        </w:rPr>
+        <w:t xml:space="preserve"> y puede generar errores al momento de aclarar las dudas </w:t>
+      </w:r>
+    </w:p>
+    <w:p>
+      <w:pPr>
+        <w:pStyle w:val="Prrafodelista"/>
+        <w:numPr>
+          <w:ilvl w:val="0"/>
+          <w:numId w:val="4"/>
+        </w:numPr>
+        <w:spacing w:line="360" w:lineRule="auto"/>
+        <w:jc w:val="both"/>
+        <w:rPr>
+          <w:rFonts w:ascii="Arial" w:hAnsi="Arial" w:cs="Arial"/>
+          <w:sz w:val="24"/>
+        </w:rPr>
+      </w:pPr>
+      <w:r>
+        <w:rPr>
+          <w:rFonts w:ascii="Arial" w:hAnsi="Arial" w:cs="Arial"/>
+          <w:sz w:val="24"/>
+        </w:rPr>
+        <w:t xml:space="preserve">  </w:t>
+      </w:r>
     </w:p>
     <w:p>
       <w:pPr>
@@ -3420,6 +3530,7 @@
           <w:rFonts w:ascii="Arial" w:hAnsi="Arial" w:cs="Arial"/>
           <w:sz w:val="24"/>
         </w:rPr>
+        <w:lastRenderedPageBreak/>
         <w:t xml:space="preserve">OBJETIVO </w:t>
       </w:r>
       <w:r>
@@ -3444,9 +3555,27 @@
           <w:rFonts w:ascii="Arial" w:hAnsi="Arial" w:cs="Arial"/>
           <w:sz w:val="24"/>
         </w:rPr>
-        <w:lastRenderedPageBreak/>
         <w:t>Diseñar un modelo capaz de realizar una proyección de consumo de energía eléctrica con minería de datos para la ciudad de EL ALTO.</w:t>
       </w:r>
+    </w:p>
+    <w:p>
+      <w:pPr>
+        <w:spacing w:after="0" w:line="360" w:lineRule="auto"/>
+        <w:jc w:val="both"/>
+        <w:rPr>
+          <w:rFonts w:ascii="Arial" w:hAnsi="Arial" w:cs="Arial"/>
+          <w:sz w:val="24"/>
+        </w:rPr>
+      </w:pPr>
+      <w:r>
+        <w:rPr>
+          <w:rFonts w:ascii="Arial" w:hAnsi="Arial" w:cs="Arial"/>
+          <w:sz w:val="24"/>
+        </w:rPr>
+        <w:t xml:space="preserve">Diseñan un modelo capaz de </w:t>
+      </w:r>
+      <w:bookmarkStart w:id="0" w:name="_GoBack"/>
+      <w:bookmarkEnd w:id="0"/>
     </w:p>
     <w:p>
       <w:pPr>
@@ -4248,6 +4377,7 @@
                 <w:color w:val="000000"/>
                 <w:sz w:val="24"/>
               </w:rPr>
+              <w:lastRenderedPageBreak/>
               <w:t>Independiente</w:t>
             </w:r>
           </w:p>
@@ -4381,7 +4511,6 @@
                 <w:color w:val="000000"/>
                 <w:sz w:val="24"/>
               </w:rPr>
-              <w:lastRenderedPageBreak/>
               <w:t>Modelo con Minería de Datos</w:t>
             </w:r>
           </w:p>
@@ -4799,7 +4928,16 @@
           <w:sz w:val="24"/>
           <w:shd w:val="clear" w:color="auto" w:fill="FFFFFF"/>
         </w:rPr>
-        <w:t>Teoría de la complejidad computacional</w:t>
+        <w:t xml:space="preserve">Teoría de la complejidad </w:t>
+      </w:r>
+      <w:r>
+        <w:rPr>
+          <w:rFonts w:ascii="Arial" w:hAnsi="Arial" w:cs="Arial"/>
+          <w:sz w:val="24"/>
+          <w:shd w:val="clear" w:color="auto" w:fill="FFFFFF"/>
+        </w:rPr>
+        <w:lastRenderedPageBreak/>
+        <w:t>computacional</w:t>
       </w:r>
       <w:r>
         <w:rPr>
@@ -4841,7 +4979,6 @@
           <w:rFonts w:ascii="Arial" w:hAnsi="Arial" w:cs="Arial"/>
           <w:sz w:val="24"/>
         </w:rPr>
-        <w:lastRenderedPageBreak/>
         <w:t xml:space="preserve">JUSTIFICACIÓN </w:t>
       </w:r>
     </w:p>
@@ -5157,6 +5294,7 @@
           <w:sz w:val="24"/>
           <w:shd w:val="clear" w:color="auto" w:fill="FFFFFF"/>
         </w:rPr>
+        <w:lastRenderedPageBreak/>
         <w:t>El método científico</w:t>
       </w:r>
       <w:r>
@@ -5192,7 +5330,6 @@
           <w:color w:val="252525"/>
           <w:sz w:val="24"/>
         </w:rPr>
-        <w:lastRenderedPageBreak/>
         <w:t>Observación</w:t>
       </w:r>
       <w:r>
@@ -5640,7 +5777,17 @@
           <w:sz w:val="24"/>
           <w:shd w:val="clear" w:color="auto" w:fill="FFFFFF"/>
         </w:rPr>
-        <w:t>La integración de infraestructura, desarrollo de aplicaciones, bases de datos y herramientas gerenciales, requieren de capacidad y liderazgo para poder ser conceptualizados y proyectados a futuro, solucionando los problemas de hoy</w:t>
+        <w:t xml:space="preserve">La integración de infraestructura, desarrollo de aplicaciones, bases de datos y herramientas gerenciales, requieren de capacidad y </w:t>
+      </w:r>
+      <w:r>
+        <w:rPr>
+          <w:rFonts w:ascii="Arial" w:hAnsi="Arial" w:cs="Arial"/>
+          <w:color w:val="252525"/>
+          <w:sz w:val="24"/>
+          <w:shd w:val="clear" w:color="auto" w:fill="FFFFFF"/>
+        </w:rPr>
+        <w:lastRenderedPageBreak/>
+        <w:t>liderazgo para poder ser conceptualizados y proyectados a futuro, solucionando los problemas de hoy</w:t>
       </w:r>
       <w:r>
         <w:rPr>
@@ -5669,7 +5816,6 @@
           <w:sz w:val="24"/>
           <w:lang w:eastAsia="es-BO"/>
         </w:rPr>
-        <w:lastRenderedPageBreak/>
         <w:t>Programación</w:t>
       </w:r>
       <w:r>
@@ -9909,7 +10055,7 @@
 </file>
 
 <file path=customXml/itemProps1.xml><?xml version="1.0" encoding="utf-8"?>
-<ds:datastoreItem xmlns:ds="http://schemas.openxmlformats.org/officeDocument/2006/customXml" ds:itemID="{65336ADD-2546-4EDF-93F3-1BF604CCFADD}">
+<ds:datastoreItem xmlns:ds="http://schemas.openxmlformats.org/officeDocument/2006/customXml" ds:itemID="{9D12032E-3B77-446E-9C02-A72D0AEFEAFF}">
   <ds:schemaRefs>
     <ds:schemaRef ds:uri="http://schemas.openxmlformats.org/officeDocument/2006/bibliography"/>
   </ds:schemaRefs>

</xml_diff>